<commit_message>
Detached Head issue *fixed*
I was trying to commit changes, but the internet was unstable. Just
before the commit finished uploading, the connection cut out and I got a
detached head notice. I continued to make changes. I just fixed it:
-acceleration will be a simple velocity equation
-added an icon for the program (not working, yet)
-added the exit button to the form (still need to use the correct image
files)
-changed the actual code (as opposed to simply the layout)
</commit_message>
<xml_diff>
--- a/Acceleration of Exit Button.docx
+++ b/Acceleration of Exit Button.docx
@@ -15,28 +15,287 @@
         <w:pStyle w:val="NoSpacing"/>
       </w:pPr>
       <w:r>
-        <w:t xml:space="preserve">The exit button will gravitate towards the cursor, such that it takes 1 second for the exit button to travel from one side of the form to the other. </w:t>
-      </w:r>
-      <w:r>
-        <w:t xml:space="preserve">I want this to be something gravitational, so I’m going to use kinematic equations. </w:t>
-      </w:r>
-      <w:r>
-        <w:t xml:space="preserve">The exit button will have a weight of 1 and the cursor will also have a weight of </w:t>
-      </w:r>
-      <w:r>
-        <w:t>1</w:t>
-      </w:r>
-      <w:r>
-        <w:t>. I need to determine an ap</w:t>
-      </w:r>
-      <w:r>
-        <w:t>propriate value of k, such that</w:t>
+        <w:t>Make</w:t>
+      </w:r>
+      <w:r>
+        <w:t xml:space="preserve"> the system to be represented like a spring, such that the exit button returns to the point the cursor </w:t>
+      </w:r>
+      <w:r>
+        <w:t xml:space="preserve">is as if the </w:t>
+      </w:r>
+      <w:r>
+        <w:t>equilibrium position of simple harmonic motion</w:t>
+      </w:r>
+      <w:r>
+        <w:t>.</w:t>
+      </w:r>
+      <w:r>
+        <w:t xml:space="preserve"> </w:t>
+      </w:r>
+      <w:r>
+        <w:t>S</w:t>
+      </w:r>
+      <w:r>
+        <w:t>low</w:t>
+      </w:r>
+      <w:r>
+        <w:t>ing</w:t>
+      </w:r>
+      <w:r>
+        <w:t xml:space="preserve"> down the exit button</w:t>
+      </w:r>
+      <w:r>
+        <w:t xml:space="preserve"> will involve </w:t>
+      </w:r>
+      <w:r>
+        <w:t xml:space="preserve">damping, which </w:t>
+      </w:r>
+      <w:r>
+        <w:t>is a force that gradually reduces the oscillating motion of SHM</w:t>
+      </w:r>
+      <w:r>
+        <w:t xml:space="preserve">. </w:t>
+      </w:r>
+      <w:r>
+        <w:t>There are 3 types of damping:</w:t>
+      </w:r>
+    </w:p>
+    <w:p>
+      <w:pPr>
+        <w:pStyle w:val="NoSpacing"/>
+        <w:numPr>
+          <w:ilvl w:val="0"/>
+          <w:numId w:val="1"/>
+        </w:numPr>
+      </w:pPr>
+      <w:r>
+        <w:t xml:space="preserve">Critical (hits the root) </w:t>
       </w:r>
       <w:r>
         <w:rPr>
-          <w:position w:val="-24"/>
+          <w:noProof/>
+          <w:lang w:eastAsia="en-CA"/>
         </w:rPr>
-        <w:object w:dxaOrig="1020" w:dyaOrig="620">
+        <w:drawing>
+          <wp:inline distT="0" distB="0" distL="0" distR="0" wp14:anchorId="0772B319" wp14:editId="7403E2B7">
+            <wp:extent cx="1341591" cy="1363346"/>
+            <wp:effectExtent l="0" t="0" r="0" b="8255"/>
+            <wp:docPr id="1" name="Picture 1">
+              <a:hlinkClick xmlns:a="http://schemas.openxmlformats.org/drawingml/2006/main" r:id="rId6"/>
+            </wp:docPr>
+            <wp:cNvGraphicFramePr>
+              <a:graphicFrameLocks xmlns:a="http://schemas.openxmlformats.org/drawingml/2006/main" noChangeAspect="1"/>
+            </wp:cNvGraphicFramePr>
+            <a:graphic xmlns:a="http://schemas.openxmlformats.org/drawingml/2006/main">
+              <a:graphicData uri="http://schemas.openxmlformats.org/drawingml/2006/picture">
+                <pic:pic xmlns:pic="http://schemas.openxmlformats.org/drawingml/2006/picture">
+                  <pic:nvPicPr>
+                    <pic:cNvPr id="0" name=""/>
+                    <pic:cNvPicPr/>
+                  </pic:nvPicPr>
+                  <pic:blipFill>
+                    <a:blip r:embed="rId7"/>
+                    <a:stretch>
+                      <a:fillRect/>
+                    </a:stretch>
+                  </pic:blipFill>
+                  <pic:spPr>
+                    <a:xfrm>
+                      <a:off x="0" y="0"/>
+                      <a:ext cx="1346475" cy="1368310"/>
+                    </a:xfrm>
+                    <a:prstGeom prst="rect">
+                      <a:avLst/>
+                    </a:prstGeom>
+                  </pic:spPr>
+                </pic:pic>
+              </a:graphicData>
+            </a:graphic>
+          </wp:inline>
+        </w:drawing>
+      </w:r>
+    </w:p>
+    <w:p>
+      <w:pPr>
+        <w:pStyle w:val="NoSpacing"/>
+        <w:numPr>
+          <w:ilvl w:val="0"/>
+          <w:numId w:val="1"/>
+        </w:numPr>
+      </w:pPr>
+      <w:r>
+        <w:t>Under</w:t>
+      </w:r>
+      <w:r>
+        <w:t>-</w:t>
+      </w:r>
+      <w:r>
+        <w:t>damped (</w:t>
+      </w:r>
+      <w:r>
+        <w:t xml:space="preserve">multiple real roots, i.e. oscillates before stopping at the root) </w:t>
+      </w:r>
+      <w:r>
+        <w:rPr>
+          <w:noProof/>
+          <w:lang w:eastAsia="en-CA"/>
+        </w:rPr>
+        <w:drawing>
+          <wp:inline distT="0" distB="0" distL="0" distR="0" wp14:anchorId="48EE87AE" wp14:editId="5631326F">
+            <wp:extent cx="1424722" cy="1186249"/>
+            <wp:effectExtent l="0" t="0" r="4445" b="0"/>
+            <wp:docPr id="2" name="Picture 2">
+              <a:hlinkClick xmlns:a="http://schemas.openxmlformats.org/drawingml/2006/main" r:id="rId6"/>
+            </wp:docPr>
+            <wp:cNvGraphicFramePr>
+              <a:graphicFrameLocks xmlns:a="http://schemas.openxmlformats.org/drawingml/2006/main" noChangeAspect="1"/>
+            </wp:cNvGraphicFramePr>
+            <a:graphic xmlns:a="http://schemas.openxmlformats.org/drawingml/2006/main">
+              <a:graphicData uri="http://schemas.openxmlformats.org/drawingml/2006/picture">
+                <pic:pic xmlns:pic="http://schemas.openxmlformats.org/drawingml/2006/picture">
+                  <pic:nvPicPr>
+                    <pic:cNvPr id="0" name=""/>
+                    <pic:cNvPicPr/>
+                  </pic:nvPicPr>
+                  <pic:blipFill>
+                    <a:blip r:embed="rId8"/>
+                    <a:stretch>
+                      <a:fillRect/>
+                    </a:stretch>
+                  </pic:blipFill>
+                  <pic:spPr>
+                    <a:xfrm>
+                      <a:off x="0" y="0"/>
+                      <a:ext cx="1425509" cy="1186905"/>
+                    </a:xfrm>
+                    <a:prstGeom prst="rect">
+                      <a:avLst/>
+                    </a:prstGeom>
+                  </pic:spPr>
+                </pic:pic>
+              </a:graphicData>
+            </a:graphic>
+          </wp:inline>
+        </w:drawing>
+      </w:r>
+    </w:p>
+    <w:p>
+      <w:pPr>
+        <w:pStyle w:val="NoSpacing"/>
+        <w:numPr>
+          <w:ilvl w:val="0"/>
+          <w:numId w:val="1"/>
+        </w:numPr>
+      </w:pPr>
+      <w:r>
+        <w:t xml:space="preserve">Over-damped (doesn’t hit the root) </w:t>
+      </w:r>
+      <w:r>
+        <w:rPr>
+          <w:noProof/>
+          <w:lang w:eastAsia="en-CA"/>
+        </w:rPr>
+        <w:drawing>
+          <wp:inline distT="0" distB="0" distL="0" distR="0" wp14:anchorId="07F7CBA9" wp14:editId="4641174F">
+            <wp:extent cx="1279954" cy="1054726"/>
+            <wp:effectExtent l="0" t="0" r="0" b="0"/>
+            <wp:docPr id="3" name="Picture 3">
+              <a:hlinkClick xmlns:a="http://schemas.openxmlformats.org/drawingml/2006/main" r:id="rId6"/>
+            </wp:docPr>
+            <wp:cNvGraphicFramePr>
+              <a:graphicFrameLocks xmlns:a="http://schemas.openxmlformats.org/drawingml/2006/main" noChangeAspect="1"/>
+            </wp:cNvGraphicFramePr>
+            <a:graphic xmlns:a="http://schemas.openxmlformats.org/drawingml/2006/main">
+              <a:graphicData uri="http://schemas.openxmlformats.org/drawingml/2006/picture">
+                <pic:pic xmlns:pic="http://schemas.openxmlformats.org/drawingml/2006/picture">
+                  <pic:nvPicPr>
+                    <pic:cNvPr id="0" name=""/>
+                    <pic:cNvPicPr/>
+                  </pic:nvPicPr>
+                  <pic:blipFill>
+                    <a:blip r:embed="rId9"/>
+                    <a:stretch>
+                      <a:fillRect/>
+                    </a:stretch>
+                  </pic:blipFill>
+                  <pic:spPr>
+                    <a:xfrm>
+                      <a:off x="0" y="0"/>
+                      <a:ext cx="1280812" cy="1055433"/>
+                    </a:xfrm>
+                    <a:prstGeom prst="rect">
+                      <a:avLst/>
+                    </a:prstGeom>
+                  </pic:spPr>
+                </pic:pic>
+              </a:graphicData>
+            </a:graphic>
+          </wp:inline>
+        </w:drawing>
+      </w:r>
+    </w:p>
+    <w:p>
+      <w:pPr>
+        <w:pStyle w:val="NoSpacing"/>
+      </w:pPr>
+      <w:r>
+        <w:t>The program should hit the root, so</w:t>
+      </w:r>
+      <w:r>
+        <w:t xml:space="preserve"> use </w:t>
+      </w:r>
+      <w:r>
+        <w:rPr>
+          <w:b/>
+        </w:rPr>
+        <w:t>critical damping</w:t>
+      </w:r>
+      <w:r>
+        <w:t xml:space="preserve"> (i.e. ζ = 1)</w:t>
+      </w:r>
+      <w:r>
+        <w:t>.</w:t>
+      </w:r>
+      <w:r>
+        <w:t xml:space="preserve"> May want to include a case, where when </w:t>
+      </w:r>
+      <w:r>
+        <w:t xml:space="preserve">it </w:t>
+      </w:r>
+      <w:r>
+        <w:t>reach</w:t>
+      </w:r>
+      <w:r>
+        <w:t>es the</w:t>
+      </w:r>
+      <w:r>
+        <w:t xml:space="preserve"> position, make velocity = 0.</w:t>
+      </w:r>
+      <w:r>
+        <w:t xml:space="preserve"> Need to decide natural frequency, ω</w:t>
+      </w:r>
+      <w:r>
+        <w:softHyphen/>
+      </w:r>
+      <w:r>
+        <w:rPr>
+          <w:vertAlign w:val="subscript"/>
+        </w:rPr>
+        <w:t>0</w:t>
+      </w:r>
+      <w:r>
+        <w:t>.</w:t>
+      </w:r>
+    </w:p>
+    <w:p>
+      <w:pPr>
+        <w:pStyle w:val="NoSpacing"/>
+      </w:pPr>
+      <w:r>
+        <w:rPr>
+          <w:position w:val="-76"/>
+        </w:rPr>
+        <w:object w:dxaOrig="1660" w:dyaOrig="1420">
           <v:shapetype id="_x0000_t75" coordsize="21600,21600" o:spt="75" o:preferrelative="t" path="m@4@5l@4@11@9@11@9@5xe" filled="f" stroked="f">
             <v:stroke joinstyle="miter"/>
             <v:formulas>
@@ -56,82 +315,12 @@
             <v:path o:extrusionok="f" gradientshapeok="t" o:connecttype="rect"/>
             <o:lock v:ext="edit" aspectratio="t"/>
           </v:shapetype>
-          <v:shape id="_x0000_i1025" type="#_x0000_t75" style="width:50.85pt;height:31.15pt" o:ole="">
-            <v:imagedata r:id="rId5" o:title=""/>
-          </v:shape>
-          <o:OLEObject Type="Embed" ProgID="Equation.DSMT4" ShapeID="_x0000_i1025" DrawAspect="Content" ObjectID="_1449776832" r:id="rId6"/>
-        </w:object>
-      </w:r>
-      <w:r>
-        <w:t xml:space="preserve">, that will allow the button to reach a speed, such that it will travel from one side of the form to the other side </w:t>
-      </w:r>
-      <w:r>
-        <w:rPr>
-          <w:b/>
-        </w:rPr>
-        <w:t>(500 pixels) in one second</w:t>
-      </w:r>
-      <w:r>
-        <w:t xml:space="preserve">. I’m using </w:t>
-      </w:r>
-      <w:hyperlink r:id="rId7" w:history="1">
-        <w:r>
-          <w:rPr>
-            <w:rStyle w:val="Hyperlink"/>
-          </w:rPr>
-          <w:t>this link</w:t>
-        </w:r>
-      </w:hyperlink>
-      <w:r>
-        <w:t xml:space="preserve"> for reference.</w:t>
-      </w:r>
-    </w:p>
-    <w:p>
-      <w:pPr>
-        <w:pStyle w:val="NoSpacing"/>
-      </w:pPr>
-    </w:p>
-    <w:p>
-      <w:pPr>
-        <w:pStyle w:val="NoSpacing"/>
-      </w:pPr>
-      <w:r>
-        <w:t xml:space="preserve">To begin, we equate </w:t>
-      </w:r>
-      <w:r>
-        <w:t xml:space="preserve">change in </w:t>
-      </w:r>
-      <w:r>
-        <w:t>Kinetic energy</w:t>
-      </w:r>
-      <w:r>
-        <w:rPr>
-          <w:position w:val="-34"/>
-        </w:rPr>
-        <w:object w:dxaOrig="2400" w:dyaOrig="800">
-          <v:shape id="_x0000_i1027" type="#_x0000_t75" style="width:120.1pt;height:40.05pt" o:ole="">
-            <v:imagedata r:id="rId8" o:title=""/>
-          </v:shape>
-          <o:OLEObject Type="Embed" ProgID="Equation.DSMT4" ShapeID="_x0000_i1027" DrawAspect="Content" ObjectID="_1449776833" r:id="rId9"/>
-        </w:object>
-      </w:r>
-      <w:r>
-        <w:t xml:space="preserve"> to change in Potential Energy</w:t>
-      </w:r>
-      <w:r>
-        <w:rPr>
-          <w:position w:val="-32"/>
-        </w:rPr>
-        <w:object w:dxaOrig="2360" w:dyaOrig="760">
-          <v:shape id="_x0000_i1028" type="#_x0000_t75" style="width:117.85pt;height:38.1pt" o:ole="">
+          <v:shape id="_x0000_i1026" type="#_x0000_t75" style="width:83.1pt;height:70.8pt" o:ole="">
             <v:imagedata r:id="rId10" o:title=""/>
           </v:shape>
-          <o:OLEObject Type="Embed" ProgID="Equation.DSMT4" ShapeID="_x0000_i1028" DrawAspect="Content" ObjectID="_1449776834" r:id="rId11"/>
+          <o:OLEObject Type="Embed" ProgID="Equation.DSMT4" ShapeID="_x0000_i1026" DrawAspect="Content" ObjectID="_1449842611" r:id="rId11"/>
         </w:object>
       </w:r>
-      <w:r>
-        <w:t xml:space="preserve"> do to energy conservation.</w:t>
-      </w:r>
     </w:p>
     <w:p>
       <w:pPr>
@@ -139,13 +328,13 @@
       </w:pPr>
       <w:r>
         <w:rPr>
-          <w:position w:val="-32"/>
+          <w:position w:val="-188"/>
         </w:rPr>
-        <w:object w:dxaOrig="2860" w:dyaOrig="760">
-          <v:shape id="_x0000_i1029" type="#_x0000_t75" style="width:142.9pt;height:38.1pt" o:ole="">
+        <w:object w:dxaOrig="5640" w:dyaOrig="3879">
+          <v:shape id="_x0000_i1027" type="#_x0000_t75" style="width:282.05pt;height:193.85pt" o:ole="">
             <v:imagedata r:id="rId12" o:title=""/>
           </v:shape>
-          <o:OLEObject Type="Embed" ProgID="Equation.DSMT4" ShapeID="_x0000_i1029" DrawAspect="Content" ObjectID="_1449776835" r:id="rId13"/>
+          <o:OLEObject Type="Embed" ProgID="Equation.DSMT4" ShapeID="_x0000_i1027" DrawAspect="Content" ObjectID="_1449842612" r:id="rId13"/>
         </w:object>
       </w:r>
     </w:p>
@@ -158,29 +347,28 @@
       <w:pPr>
         <w:pStyle w:val="NoSpacing"/>
       </w:pPr>
-      <w:r>
-        <w:t>Another equation that is used is the change in position with respect to time. Since the velocity of the objects represents</w:t>
-      </w:r>
-      <w:r>
-        <w:t xml:space="preserve"> the decreasing distance between the two objects</w:t>
-      </w:r>
-      <w:r>
-        <w:t>:</w:t>
-      </w:r>
     </w:p>
     <w:p>
       <w:pPr>
         <w:pStyle w:val="NoSpacing"/>
       </w:pPr>
       <w:r>
+        <w:t>Suggestion: get close to point, but also have small velocity</w:t>
+      </w:r>
+    </w:p>
+    <w:p>
+      <w:pPr>
+        <w:pStyle w:val="NoSpacing"/>
+      </w:pPr>
+      <w:r>
         <w:rPr>
-          <w:position w:val="-102"/>
+          <w:position w:val="-30"/>
         </w:rPr>
-        <w:object w:dxaOrig="1840" w:dyaOrig="2100">
-          <v:shape id="_x0000_i1026" type="#_x0000_t75" style="width:92pt;height:105.1pt" o:ole="">
+        <w:object w:dxaOrig="1600" w:dyaOrig="540">
+          <v:shape id="_x0000_i1025" type="#_x0000_t75" style="width:79.9pt;height:26.9pt" o:ole="">
             <v:imagedata r:id="rId14" o:title=""/>
           </v:shape>
-          <o:OLEObject Type="Embed" ProgID="Equation.DSMT4" ShapeID="_x0000_i1026" DrawAspect="Content" ObjectID="_1449776836" r:id="rId15"/>
+          <o:OLEObject Type="Embed" ProgID="Equation.DSMT4" ShapeID="_x0000_i1025" DrawAspect="Content" ObjectID="_1449842613" r:id="rId15"/>
         </w:object>
       </w:r>
     </w:p>
@@ -188,208 +376,78 @@
       <w:pPr>
         <w:pStyle w:val="NoSpacing"/>
       </w:pPr>
+      <w:r>
+        <w:t>Discretize space?</w:t>
+      </w:r>
     </w:p>
     <w:p>
       <w:pPr>
         <w:pStyle w:val="NoSpacing"/>
       </w:pPr>
-      <w:r>
-        <w:t xml:space="preserve">Isolate for </w:t>
+      <w:proofErr w:type="gramStart"/>
+      <w:r>
+        <w:t>Time march?</w:t>
+      </w:r>
+      <w:proofErr w:type="gramEnd"/>
+    </w:p>
+    <w:p>
+      <w:r>
+        <w:br w:type="page"/>
+      </w:r>
+    </w:p>
+    <w:p>
+      <w:r>
+        <w:lastRenderedPageBreak/>
+        <w:t>v</w:t>
       </w:r>
       <w:r>
         <w:rPr>
-          <w:i/>
-        </w:rPr>
-        <w:t>p</w:t>
-      </w:r>
-      <w:r>
-        <w:t>:</w:t>
-      </w:r>
-    </w:p>
-    <w:p>
-      <w:pPr>
-        <w:pStyle w:val="NoSpacing"/>
-      </w:pPr>
-      <w:r>
-        <w:rPr>
-          <w:position w:val="-112"/>
-        </w:rPr>
-        <w:object w:dxaOrig="3379" w:dyaOrig="2280">
-          <v:shape id="_x0000_i1030" type="#_x0000_t75" style="width:169pt;height:114pt" o:ole="">
-            <v:imagedata r:id="rId16" o:title=""/>
-          </v:shape>
-          <o:OLEObject Type="Embed" ProgID="Equation.DSMT4" ShapeID="_x0000_i1030" DrawAspect="Content" ObjectID="_1449776837" r:id="rId17"/>
-        </w:object>
-      </w:r>
-    </w:p>
-    <w:p>
-      <w:pPr>
-        <w:pStyle w:val="NoSpacing"/>
-      </w:pPr>
-      <w:proofErr w:type="gramStart"/>
-      <w:r>
-        <w:t>and</w:t>
-      </w:r>
-      <w:proofErr w:type="gramEnd"/>
-      <w:r>
-        <w:t xml:space="preserve"> substitute the first equation into the second:</w:t>
-      </w:r>
-    </w:p>
-    <w:p>
-      <w:pPr>
-        <w:pStyle w:val="NoSpacing"/>
-      </w:pPr>
-      <w:r>
-        <w:rPr>
-          <w:position w:val="-54"/>
-        </w:rPr>
-        <w:object w:dxaOrig="3739" w:dyaOrig="6720">
-          <v:shape id="_x0000_i1031" type="#_x0000_t75" style="width:187.1pt;height:336.1pt" o:ole="">
-            <v:imagedata r:id="rId18" o:title=""/>
-          </v:shape>
-          <o:OLEObject Type="Embed" ProgID="Equation.DSMT4" ShapeID="_x0000_i1031" DrawAspect="Content" ObjectID="_1449776838" r:id="rId19"/>
-        </w:object>
-      </w:r>
-    </w:p>
-    <w:p>
-      <w:pPr>
-        <w:pStyle w:val="NoSpacing"/>
-      </w:pPr>
-    </w:p>
-    <w:p>
-      <w:pPr>
-        <w:pStyle w:val="NoSpacing"/>
-        <w:rPr>
-          <w:rFonts w:cs="Times New Roman"/>
-        </w:rPr>
-      </w:pPr>
-      <w:r>
-        <w:t xml:space="preserve">Plug in </w:t>
-      </w:r>
-      <w:r>
-        <w:rPr>
-          <w:i/>
-        </w:rPr>
-        <w:t>M</w:t>
-      </w:r>
-      <w:r>
-        <w:t xml:space="preserve"> = 1, </w:t>
-      </w:r>
-      <w:r>
-        <w:rPr>
-          <w:i/>
-        </w:rPr>
-        <w:t>m</w:t>
-      </w:r>
-      <w:r>
-        <w:t xml:space="preserve"> = 1, </w:t>
-      </w:r>
-      <w:r>
-        <w:rPr>
-          <w:i/>
-        </w:rPr>
-        <w:t>r</w:t>
-      </w:r>
-      <w:r>
-        <w:rPr>
-          <w:rFonts w:cs="Times New Roman"/>
           <w:vertAlign w:val="subscript"/>
         </w:rPr>
         <w:t>0</w:t>
       </w:r>
       <w:r>
+        <w:t xml:space="preserve"> = 500 pixels/s</w:t>
+      </w:r>
+    </w:p>
+    <w:p>
+      <w:r>
         <w:rPr>
-          <w:rFonts w:cs="Times New Roman"/>
+          <w:position w:val="-132"/>
         </w:rPr>
-        <w:t xml:space="preserve"> = 500, and </w:t>
-      </w:r>
+        <w:object w:dxaOrig="1359" w:dyaOrig="2980">
+          <v:shape id="_x0000_i1028" type="#_x0000_t75" style="width:68.05pt;height:149.15pt" o:ole="">
+            <v:imagedata r:id="rId16" o:title=""/>
+          </v:shape>
+          <o:OLEObject Type="Embed" ProgID="Equation.DSMT4" ShapeID="_x0000_i1028" DrawAspect="Content" ObjectID="_1449842614" r:id="rId17"/>
+        </w:object>
+      </w:r>
+    </w:p>
+    <w:p>
+      <w:r>
+        <w:br w:type="page"/>
+      </w:r>
+    </w:p>
+    <w:p>
+      <w:r>
+        <w:lastRenderedPageBreak/>
+        <w:t>I’ve decided to simplify this to a velocity calculation.</w:t>
+      </w:r>
+    </w:p>
+    <w:p>
       <w:r>
         <w:rPr>
-          <w:rFonts w:cs="Times New Roman"/>
-          <w:i/>
+          <w:position w:val="-14"/>
         </w:rPr>
-        <w:t>T</w:t>
-      </w:r>
-      <w:r>
-        <w:rPr>
-          <w:rFonts w:cs="Times New Roman"/>
-        </w:rPr>
-        <w:t xml:space="preserve"> = 1</w:t>
-      </w:r>
-    </w:p>
-    <w:p>
-      <w:pPr>
-        <w:pStyle w:val="NoSpacing"/>
-      </w:pPr>
-      <w:r>
-        <w:rPr>
-          <w:position w:val="-200"/>
-        </w:rPr>
-        <w:object w:dxaOrig="2340" w:dyaOrig="3960">
-          <v:shape id="_x0000_i1032" type="#_x0000_t75" style="width:117.05pt;height:197.95pt" o:ole="">
-            <v:imagedata r:id="rId20" o:title=""/>
+        <w:object w:dxaOrig="1440" w:dyaOrig="400">
+          <v:shape id="_x0000_i1029" type="#_x0000_t75" style="width:1in;height:20.2pt" o:ole="">
+            <v:imagedata r:id="rId18" o:title=""/>
           </v:shape>
-          <o:OLEObject Type="Embed" ProgID="Equation.DSMT4" ShapeID="_x0000_i1032" DrawAspect="Content" ObjectID="_1449776839" r:id="rId21"/>
+          <o:OLEObject Type="Embed" ProgID="Equation.DSMT4" ShapeID="_x0000_i1029" DrawAspect="Content" ObjectID="_1449842615" r:id="rId19"/>
         </w:object>
       </w:r>
-    </w:p>
-    <w:p>
-      <w:pPr>
-        <w:pStyle w:val="NoSpacing"/>
-      </w:pPr>
-      <w:r>
-        <w:rPr>
-          <w:position w:val="-24"/>
-        </w:rPr>
-        <w:object w:dxaOrig="1460" w:dyaOrig="720">
-          <v:shape id="_x0000_i1034" type="#_x0000_t75" style="width:73.1pt;height:36.15pt" o:ole="">
-            <v:imagedata r:id="rId22" o:title=""/>
-          </v:shape>
-          <o:OLEObject Type="Embed" ProgID="Equation.DSMT4" ShapeID="_x0000_i1034" DrawAspect="Content" ObjectID="_1449776840" r:id="rId23"/>
-        </w:object>
-      </w:r>
-    </w:p>
-    <w:bookmarkStart w:id="0" w:name="_GoBack"/>
-    <w:p>
-      <w:pPr>
-        <w:pStyle w:val="NoSpacing"/>
-      </w:pPr>
-      <w:r>
-        <w:rPr>
-          <w:position w:val="-58"/>
-        </w:rPr>
-        <w:object w:dxaOrig="1340" w:dyaOrig="1860">
-          <v:shape id="_x0000_i1035" type="#_x0000_t75" style="width:67pt;height:93.15pt" o:ole="">
-            <v:imagedata r:id="rId24" o:title=""/>
-          </v:shape>
-          <o:OLEObject Type="Embed" ProgID="Equation.DSMT4" ShapeID="_x0000_i1035" DrawAspect="Content" ObjectID="_1449776841" r:id="rId25"/>
-        </w:object>
-      </w:r>
+      <w:bookmarkStart w:id="0" w:name="_GoBack"/>
       <w:bookmarkEnd w:id="0"/>
-    </w:p>
-    <w:p>
-      <w:pPr>
-        <w:pStyle w:val="NoSpacing"/>
-      </w:pPr>
-    </w:p>
-    <w:p>
-      <w:pPr>
-        <w:pStyle w:val="NoSpacing"/>
-      </w:pPr>
-      <w:r>
-        <w:t xml:space="preserve">Therefore, the acceleration of the x is </w:t>
-      </w:r>
-      <w:r>
-        <w:rPr>
-          <w:position w:val="-24"/>
-        </w:rPr>
-        <w:object w:dxaOrig="1200" w:dyaOrig="620">
-          <v:shape id="_x0000_i1033" type="#_x0000_t75" style="width:60.05pt;height:31.15pt" o:ole="">
-            <v:imagedata r:id="rId26" o:title=""/>
-          </v:shape>
-          <o:OLEObject Type="Embed" ProgID="Equation.DSMT4" ShapeID="_x0000_i1033" DrawAspect="Content" ObjectID="_1449776842" r:id="rId27"/>
-        </w:object>
-      </w:r>
     </w:p>
     <w:sectPr>
       <w:pgSz w:w="12240" w:h="15840"/>
@@ -399,6 +457,100 @@
     </w:sectPr>
   </w:body>
 </w:document>
+</file>
+
+<file path=word/numbering.xml><?xml version="1.0" encoding="utf-8"?>
+<w:numbering xmlns:wpc="http://schemas.microsoft.com/office/word/2010/wordprocessingCanvas" xmlns:mc="http://schemas.openxmlformats.org/markup-compatibility/2006" xmlns:o="urn:schemas-microsoft-com:office:office" xmlns:r="http://schemas.openxmlformats.org/officeDocument/2006/relationships" xmlns:m="http://schemas.openxmlformats.org/officeDocument/2006/math" xmlns:v="urn:schemas-microsoft-com:vml" xmlns:wp14="http://schemas.microsoft.com/office/word/2010/wordprocessingDrawing" xmlns:wp="http://schemas.openxmlformats.org/drawingml/2006/wordprocessingDrawing" xmlns:w10="urn:schemas-microsoft-com:office:word" xmlns:w="http://schemas.openxmlformats.org/wordprocessingml/2006/main" xmlns:w14="http://schemas.microsoft.com/office/word/2010/wordml" xmlns:wpg="http://schemas.microsoft.com/office/word/2010/wordprocessingGroup" xmlns:wpi="http://schemas.microsoft.com/office/word/2010/wordprocessingInk" xmlns:wne="http://schemas.microsoft.com/office/word/2006/wordml" xmlns:wps="http://schemas.microsoft.com/office/word/2010/wordprocessingShape" mc:Ignorable="w14 wp14">
+  <w:abstractNum w:abstractNumId="0">
+    <w:nsid w:val="7C727505"/>
+    <w:multiLevelType w:val="hybridMultilevel"/>
+    <w:tmpl w:val="34D645D4"/>
+    <w:lvl w:ilvl="0" w:tplc="1009000F">
+      <w:start w:val="1"/>
+      <w:numFmt w:val="decimal"/>
+      <w:lvlText w:val="%1."/>
+      <w:lvlJc w:val="left"/>
+      <w:pPr>
+        <w:ind w:left="720" w:hanging="360"/>
+      </w:pPr>
+    </w:lvl>
+    <w:lvl w:ilvl="1" w:tplc="10090019" w:tentative="1">
+      <w:start w:val="1"/>
+      <w:numFmt w:val="lowerLetter"/>
+      <w:lvlText w:val="%2."/>
+      <w:lvlJc w:val="left"/>
+      <w:pPr>
+        <w:ind w:left="1440" w:hanging="360"/>
+      </w:pPr>
+    </w:lvl>
+    <w:lvl w:ilvl="2" w:tplc="1009001B" w:tentative="1">
+      <w:start w:val="1"/>
+      <w:numFmt w:val="lowerRoman"/>
+      <w:lvlText w:val="%3."/>
+      <w:lvlJc w:val="right"/>
+      <w:pPr>
+        <w:ind w:left="2160" w:hanging="180"/>
+      </w:pPr>
+    </w:lvl>
+    <w:lvl w:ilvl="3" w:tplc="1009000F" w:tentative="1">
+      <w:start w:val="1"/>
+      <w:numFmt w:val="decimal"/>
+      <w:lvlText w:val="%4."/>
+      <w:lvlJc w:val="left"/>
+      <w:pPr>
+        <w:ind w:left="2880" w:hanging="360"/>
+      </w:pPr>
+    </w:lvl>
+    <w:lvl w:ilvl="4" w:tplc="10090019" w:tentative="1">
+      <w:start w:val="1"/>
+      <w:numFmt w:val="lowerLetter"/>
+      <w:lvlText w:val="%5."/>
+      <w:lvlJc w:val="left"/>
+      <w:pPr>
+        <w:ind w:left="3600" w:hanging="360"/>
+      </w:pPr>
+    </w:lvl>
+    <w:lvl w:ilvl="5" w:tplc="1009001B" w:tentative="1">
+      <w:start w:val="1"/>
+      <w:numFmt w:val="lowerRoman"/>
+      <w:lvlText w:val="%6."/>
+      <w:lvlJc w:val="right"/>
+      <w:pPr>
+        <w:ind w:left="4320" w:hanging="180"/>
+      </w:pPr>
+    </w:lvl>
+    <w:lvl w:ilvl="6" w:tplc="1009000F" w:tentative="1">
+      <w:start w:val="1"/>
+      <w:numFmt w:val="decimal"/>
+      <w:lvlText w:val="%7."/>
+      <w:lvlJc w:val="left"/>
+      <w:pPr>
+        <w:ind w:left="5040" w:hanging="360"/>
+      </w:pPr>
+    </w:lvl>
+    <w:lvl w:ilvl="7" w:tplc="10090019" w:tentative="1">
+      <w:start w:val="1"/>
+      <w:numFmt w:val="lowerLetter"/>
+      <w:lvlText w:val="%8."/>
+      <w:lvlJc w:val="left"/>
+      <w:pPr>
+        <w:ind w:left="5760" w:hanging="360"/>
+      </w:pPr>
+    </w:lvl>
+    <w:lvl w:ilvl="8" w:tplc="1009001B" w:tentative="1">
+      <w:start w:val="1"/>
+      <w:numFmt w:val="lowerRoman"/>
+      <w:lvlText w:val="%9."/>
+      <w:lvlJc w:val="right"/>
+      <w:pPr>
+        <w:ind w:left="6480" w:hanging="180"/>
+      </w:pPr>
+    </w:lvl>
+  </w:abstractNum>
+  <w:num w:numId="1">
+    <w:abstractNumId w:val="0"/>
+  </w:num>
+</w:numbering>
 </file>
 
 <file path=word/styles.xml><?xml version="1.0" encoding="utf-8"?>
@@ -647,6 +799,36 @@
       <w:u w:val="single"/>
     </w:rPr>
   </w:style>
+  <w:style w:type="paragraph" w:styleId="BalloonText">
+    <w:name w:val="Balloon Text"/>
+    <w:basedOn w:val="Normal"/>
+    <w:link w:val="BalloonTextChar"/>
+    <w:uiPriority w:val="99"/>
+    <w:semiHidden/>
+    <w:unhideWhenUsed/>
+    <w:rsid w:val="00562E3F"/>
+    <w:pPr>
+      <w:spacing w:after="0" w:line="240" w:lineRule="auto"/>
+    </w:pPr>
+    <w:rPr>
+      <w:rFonts w:ascii="Tahoma" w:hAnsi="Tahoma" w:cs="Tahoma"/>
+      <w:sz w:val="16"/>
+      <w:szCs w:val="16"/>
+    </w:rPr>
+  </w:style>
+  <w:style w:type="character" w:customStyle="1" w:styleId="BalloonTextChar">
+    <w:name w:val="Balloon Text Char"/>
+    <w:basedOn w:val="DefaultParagraphFont"/>
+    <w:link w:val="BalloonText"/>
+    <w:uiPriority w:val="99"/>
+    <w:semiHidden/>
+    <w:rsid w:val="00562E3F"/>
+    <w:rPr>
+      <w:rFonts w:ascii="Tahoma" w:hAnsi="Tahoma" w:cs="Tahoma"/>
+      <w:sz w:val="16"/>
+      <w:szCs w:val="16"/>
+    </w:rPr>
+  </w:style>
 </w:styles>
 </file>
 
@@ -894,6 +1076,36 @@
     <w:rPr>
       <w:color w:val="0000FF" w:themeColor="hyperlink"/>
       <w:u w:val="single"/>
+    </w:rPr>
+  </w:style>
+  <w:style w:type="paragraph" w:styleId="BalloonText">
+    <w:name w:val="Balloon Text"/>
+    <w:basedOn w:val="Normal"/>
+    <w:link w:val="BalloonTextChar"/>
+    <w:uiPriority w:val="99"/>
+    <w:semiHidden/>
+    <w:unhideWhenUsed/>
+    <w:rsid w:val="00562E3F"/>
+    <w:pPr>
+      <w:spacing w:after="0" w:line="240" w:lineRule="auto"/>
+    </w:pPr>
+    <w:rPr>
+      <w:rFonts w:ascii="Tahoma" w:hAnsi="Tahoma" w:cs="Tahoma"/>
+      <w:sz w:val="16"/>
+      <w:szCs w:val="16"/>
+    </w:rPr>
+  </w:style>
+  <w:style w:type="character" w:customStyle="1" w:styleId="BalloonTextChar">
+    <w:name w:val="Balloon Text Char"/>
+    <w:basedOn w:val="DefaultParagraphFont"/>
+    <w:link w:val="BalloonText"/>
+    <w:uiPriority w:val="99"/>
+    <w:semiHidden/>
+    <w:rsid w:val="00562E3F"/>
+    <w:rPr>
+      <w:rFonts w:ascii="Tahoma" w:hAnsi="Tahoma" w:cs="Tahoma"/>
+      <w:sz w:val="16"/>
+      <w:szCs w:val="16"/>
     </w:rPr>
   </w:style>
 </w:styles>

</xml_diff>